<commit_message>
Addressing and deleting comments
Addressed and deleted comments in the Word documents. Also added link to the documentation guide to each document.
</commit_message>
<xml_diff>
--- a/Documentation/Working_Documents/Device_Name_Design_Rationale.docx
+++ b/Documentation/Working_Documents/Device_Name_Design_Rationale.docx
@@ -65,7 +65,6 @@
         </w:rPr>
         <w:t xml:space="preserve">Update </w:t>
       </w:r>
-      <w:proofErr w:type="gramStart"/>
       <w:r>
         <w:rPr>
           <w:lang w:val="en-US"/>
@@ -78,7 +77,6 @@
         </w:rPr>
         <w:t>Y.Z</w:t>
       </w:r>
-      <w:proofErr w:type="gramEnd"/>
       <w:r>
         <w:rPr>
           <w:lang w:val="en-US"/>
@@ -840,8 +838,17 @@
         <w:rPr>
           <w:lang w:val="en-US"/>
         </w:rPr>
-        <w:t>, please see the OpenAT Documentation Guide [ADD HYPERLINK].</w:t>
-      </w:r>
+        <w:t>, please see the</w:t>
+      </w:r>
+      <w:hyperlink r:id="rId11" w:history="1">
+        <w:r>
+          <w:rPr>
+            <w:rStyle w:val="Hyperlink"/>
+            <w:lang w:val="en-US"/>
+          </w:rPr>
+          <w:t xml:space="preserve"> OpenAT Documentation Guide</w:t>
+        </w:r>
+      </w:hyperlink>
     </w:p>
     <w:p>
       <w:pPr>
@@ -2289,7 +2296,6 @@
           <w:lang w:val="en-US"/>
         </w:rPr>
       </w:pPr>
-      <w:commentRangeStart w:id="5"/>
       <w:r>
         <w:rPr>
           <w:lang w:val="en-US"/>
@@ -2300,21 +2306,7 @@
         <w:rPr>
           <w:lang w:val="en-US"/>
         </w:rPr>
-        <w:t xml:space="preserve">a device would meet the needs of a </w:t>
-      </w:r>
-      <w:proofErr w:type="gramStart"/>
-      <w:r>
-        <w:rPr>
-          <w:lang w:val="en-US"/>
-        </w:rPr>
-        <w:t>user, and</w:t>
-      </w:r>
-      <w:proofErr w:type="gramEnd"/>
-      <w:r>
-        <w:rPr>
-          <w:lang w:val="en-US"/>
-        </w:rPr>
-        <w:t xml:space="preserve"> </w:t>
+        <w:t xml:space="preserve">a device would meet the needs of a user, and </w:t>
       </w:r>
       <w:r>
         <w:rPr>
@@ -2328,13 +2320,6 @@
         </w:rPr>
         <w:t xml:space="preserve">sign is sufficient for release. </w:t>
       </w:r>
-      <w:commentRangeEnd w:id="5"/>
-      <w:r>
-        <w:rPr>
-          <w:rStyle w:val="CommentReference"/>
-        </w:rPr>
-        <w:commentReference w:id="5"/>
-      </w:r>
     </w:p>
     <w:p>
       <w:pPr>
@@ -2343,14 +2328,27 @@
           <w:lang w:val="en-US"/>
         </w:rPr>
       </w:pPr>
-      <w:bookmarkStart w:id="6" w:name="_Toc169095787"/>
+      <w:bookmarkStart w:id="5" w:name="_Toc169095787"/>
       <w:r>
         <w:rPr>
           <w:lang w:val="en-US"/>
         </w:rPr>
         <w:t>Goals</w:t>
       </w:r>
-      <w:bookmarkEnd w:id="6"/>
+      <w:bookmarkEnd w:id="5"/>
+    </w:p>
+    <w:p>
+      <w:pPr>
+        <w:rPr>
+          <w:lang w:val="en-US"/>
+        </w:rPr>
+      </w:pPr>
+      <w:r>
+        <w:rPr>
+          <w:lang w:val="en-US"/>
+        </w:rPr>
+        <w:t>&lt;GOALS ARE THE NEEDS THAT NEED TO BE MET BY THE DEVICE&gt;</w:t>
+      </w:r>
     </w:p>
     <w:tbl>
       <w:tblPr>
@@ -2463,11 +2461,16 @@
       <w:pPr>
         <w:pStyle w:val="Heading2"/>
       </w:pPr>
-      <w:bookmarkStart w:id="7" w:name="_Toc169095788"/>
+      <w:bookmarkStart w:id="6" w:name="_Toc169095788"/>
       <w:r>
         <w:t>Functional Requirements</w:t>
       </w:r>
-      <w:bookmarkEnd w:id="7"/>
+      <w:bookmarkEnd w:id="6"/>
+    </w:p>
+    <w:p>
+      <w:r>
+        <w:t>&lt;FUNCTIONAL REQUIREMENTS ARE REQUIREMENTS RELATED TO HOW THE DEVICE WILL WORK TO MEET THE GOALS&gt;</w:t>
+      </w:r>
     </w:p>
     <w:tbl>
       <w:tblPr>
@@ -2557,11 +2560,16 @@
       <w:pPr>
         <w:pStyle w:val="Heading2"/>
       </w:pPr>
-      <w:bookmarkStart w:id="8" w:name="_Toc169095789"/>
+      <w:bookmarkStart w:id="7" w:name="_Toc169095789"/>
       <w:r>
         <w:t>Non-functional Requirement</w:t>
       </w:r>
-      <w:bookmarkEnd w:id="8"/>
+      <w:bookmarkEnd w:id="7"/>
+    </w:p>
+    <w:p>
+      <w:r>
+        <w:t>&lt;NON-FUNCTIONAL REQUIREMENTS DO NOT RELATE TO HOW THE DEVICE WORKS, BUT ARE RELATED TO THE GOALS OF THE PROJECT&gt;</w:t>
+      </w:r>
     </w:p>
     <w:tbl>
       <w:tblPr>
@@ -2656,11 +2664,16 @@
       <w:pPr>
         <w:pStyle w:val="Heading2"/>
       </w:pPr>
-      <w:bookmarkStart w:id="9" w:name="_Toc169095790"/>
+      <w:bookmarkStart w:id="8" w:name="_Toc169095790"/>
       <w:r>
         <w:t>Constraints</w:t>
       </w:r>
-      <w:bookmarkEnd w:id="9"/>
+      <w:bookmarkEnd w:id="8"/>
+    </w:p>
+    <w:p>
+      <w:r>
+        <w:t>&lt;CONSTRAINTS ARE LIMITS ON THE DESIGN, SUCH AS COST, SIZE/WEIGHT, OR MATERIAL TYPES&gt;</w:t>
+      </w:r>
     </w:p>
     <w:tbl>
       <w:tblPr>
@@ -2718,6 +2731,7 @@
           </w:tcPr>
           <w:p>
             <w:r>
+              <w:lastRenderedPageBreak/>
               <w:t>C03</w:t>
             </w:r>
           </w:p>
@@ -2799,7 +2813,6 @@
         <w:rPr>
           <w:lang w:val="en-US"/>
         </w:rPr>
-        <w:lastRenderedPageBreak/>
         <w:t>&lt;COMMERCIAL</w:t>
       </w:r>
       <w:r>
@@ -3443,7 +3456,7 @@
           <w:lang w:val="en-US"/>
         </w:rPr>
       </w:pPr>
-      <w:bookmarkStart w:id="10" w:name="_Toc169095791"/>
+      <w:bookmarkStart w:id="9" w:name="_Toc169095791"/>
       <w:r>
         <w:rPr>
           <w:lang w:val="en-US"/>
@@ -3467,6 +3480,7 @@
         <w:rPr>
           <w:lang w:val="en-US"/>
         </w:rPr>
+        <w:lastRenderedPageBreak/>
         <w:t>&lt;SHORT DESCRIPTION OF THE DEVICE AND HOW IT WORKS&gt;</w:t>
       </w:r>
     </w:p>
@@ -3550,7 +3564,6 @@
         <w:pStyle w:val="Heading4"/>
       </w:pPr>
       <w:r>
-        <w:lastRenderedPageBreak/>
         <w:t>Useful Design Features</w:t>
       </w:r>
     </w:p>
@@ -3566,7 +3579,7 @@
       <w:r>
         <w:t>Ideation</w:t>
       </w:r>
-      <w:bookmarkEnd w:id="10"/>
+      <w:bookmarkEnd w:id="9"/>
     </w:p>
     <w:p>
       <w:pPr>
@@ -3896,11 +3909,11 @@
       <w:pPr>
         <w:pStyle w:val="Heading1"/>
       </w:pPr>
-      <w:bookmarkStart w:id="11" w:name="_Toc169095792"/>
+      <w:bookmarkStart w:id="10" w:name="_Toc169095792"/>
       <w:r>
         <w:t>Conceptual Design</w:t>
       </w:r>
-      <w:bookmarkEnd w:id="11"/>
+      <w:bookmarkEnd w:id="10"/>
       <w:r>
         <w:t>s</w:t>
       </w:r>
@@ -3953,6 +3966,7 @@
         <w:pStyle w:val="Heading2"/>
       </w:pPr>
       <w:r>
+        <w:lastRenderedPageBreak/>
         <w:t>&lt;CONCEPT 1&gt;</w:t>
       </w:r>
     </w:p>
@@ -3988,7 +4002,6 @@
         <w:pStyle w:val="Heading3"/>
       </w:pPr>
       <w:r>
-        <w:lastRenderedPageBreak/>
         <w:t>Electrical Components</w:t>
       </w:r>
     </w:p>
@@ -4020,7 +4033,7 @@
       <w:pPr>
         <w:pStyle w:val="Heading2"/>
       </w:pPr>
-      <w:bookmarkStart w:id="12" w:name="_Toc169095796"/>
+      <w:bookmarkStart w:id="11" w:name="_Toc169095796"/>
       <w:r>
         <w:t>Concept Decisions</w:t>
       </w:r>
@@ -4247,7 +4260,7 @@
       <w:r>
         <w:t>Prototyping</w:t>
       </w:r>
-      <w:bookmarkEnd w:id="12"/>
+      <w:bookmarkEnd w:id="11"/>
     </w:p>
     <w:p>
       <w:r>
@@ -4329,6 +4342,7 @@
         <w:pStyle w:val="Heading3"/>
       </w:pPr>
       <w:r>
+        <w:lastRenderedPageBreak/>
         <w:t>Electrical Components</w:t>
       </w:r>
     </w:p>
@@ -4362,7 +4376,6 @@
         <w:pStyle w:val="Heading2"/>
       </w:pPr>
       <w:r>
-        <w:lastRenderedPageBreak/>
         <w:t>Prototype</w:t>
       </w:r>
       <w:r>
@@ -4611,57 +4624,118 @@
       <w:pPr>
         <w:pStyle w:val="Heading1"/>
       </w:pPr>
-      <w:bookmarkStart w:id="13" w:name="_Toc169095797"/>
+      <w:bookmarkStart w:id="12" w:name="_Toc169095797"/>
       <w:r>
         <w:t>Testing</w:t>
       </w:r>
+      <w:bookmarkEnd w:id="12"/>
+    </w:p>
+    <w:p>
+      <w:r>
+        <w:t>&lt;DESCRIBE THE TESTING COMPLETED, OR THAT SHOULD BE COMPLETED ON THE DEVICE&gt;</w:t>
+      </w:r>
+    </w:p>
+    <w:p>
+      <w:r>
+        <w:t>&lt;DESCRIBE THE GOAL OF EACH TEST COMPLETED&gt;</w:t>
+      </w:r>
+    </w:p>
+    <w:p>
+      <w:r>
+        <w:t>&lt;INCLUDE LINKS TO TEST CODE, IF APPLICABLE&gt;</w:t>
+      </w:r>
+    </w:p>
+    <w:p>
+      <w:r>
+        <w:t>&lt;INCLUDE IMAGES, IF APPLICABLE&gt;</w:t>
+      </w:r>
+    </w:p>
+    <w:p>
+      <w:pPr>
+        <w:pStyle w:val="Heading2"/>
+      </w:pPr>
+      <w:r>
+        <w:t>Test</w:t>
+      </w:r>
+      <w:r>
+        <w:t xml:space="preserve"> Methods</w:t>
+      </w:r>
+    </w:p>
+    <w:p>
+      <w:r>
+        <w:t xml:space="preserve">&lt;DESCRIBE </w:t>
+      </w:r>
+      <w:r>
+        <w:t>HOW THE TESTS WERE COMPLETED, WITH ENOUGH DETAIL FOR SOMEONE ELSE TO REPEAT THE TEST&gt;</w:t>
+      </w:r>
+    </w:p>
+    <w:p>
+      <w:r>
+        <w:t xml:space="preserve">&lt;GIVE TESTS DESCRIPTIVE NAMES / NUMBERS TO </w:t>
+      </w:r>
+      <w:r>
+        <w:t>REFER TO LATER&gt;</w:t>
+      </w:r>
+    </w:p>
+    <w:p>
+      <w:pPr>
+        <w:pStyle w:val="Heading3"/>
+      </w:pPr>
+      <w:r>
+        <w:t>&lt;TEST 1&gt;</w:t>
+      </w:r>
+    </w:p>
+    <w:p>
+      <w:r>
+        <w:t>&lt;DESCRIBE THE FIRST TEST, AS EXPLAINED ABOVE&gt;</w:t>
+      </w:r>
+    </w:p>
+    <w:p>
+      <w:pPr>
+        <w:pStyle w:val="Heading2"/>
+      </w:pPr>
+      <w:r>
+        <w:t>Test Results</w:t>
+      </w:r>
+    </w:p>
+    <w:p>
+      <w:r>
+        <w:t>&lt;DESCRIBE THE RESULTS OF EACH TEST. INCLUDE</w:t>
+      </w:r>
+      <w:r>
+        <w:t xml:space="preserve"> RELEVANT IMAGES, DATA, AND FIGURES.&gt;</w:t>
+      </w:r>
+    </w:p>
+    <w:p>
+      <w:pPr>
+        <w:pStyle w:val="Heading1"/>
+      </w:pPr>
+      <w:bookmarkStart w:id="13" w:name="_Toc169095798"/>
+      <w:r>
+        <w:t xml:space="preserve">Detailed </w:t>
+      </w:r>
+      <w:r>
+        <w:t>Design</w:t>
+      </w:r>
       <w:bookmarkEnd w:id="13"/>
     </w:p>
     <w:p>
       <w:r>
-        <w:t>&lt;DESCRIBE THE TESTING COMPLETED, OR THAT SHOULD BE COMPLETED ON THE DEVICE&gt;</w:t>
-      </w:r>
-    </w:p>
-    <w:p>
-      <w:r>
-        <w:t>&lt;DESCRIBE THE GOAL OF EACH TEST COMPLETED&gt;</w:t>
-      </w:r>
-    </w:p>
-    <w:p>
-      <w:r>
-        <w:t>&lt;INCLUDE LINKS TO TEST CODE, IF APPLICABLE&gt;</w:t>
-      </w:r>
-    </w:p>
-    <w:p>
-      <w:r>
-        <w:t>&lt;INCLUDE IMAGES, IF APPLICABLE&gt;</w:t>
-      </w:r>
-    </w:p>
-    <w:p>
-      <w:pPr>
-        <w:pStyle w:val="Heading2"/>
-      </w:pPr>
-      <w:r>
-        <w:t>Test</w:t>
-      </w:r>
-      <w:r>
-        <w:t xml:space="preserve"> Methods</w:t>
-      </w:r>
-    </w:p>
-    <w:p>
-      <w:r>
-        <w:t xml:space="preserve">&lt;DESCRIBE </w:t>
-      </w:r>
-      <w:r>
-        <w:t>HOW THE TESTS WERE COMPLETED, WITH ENOUGH DETAIL FOR SOMEONE ELSE TO REPEAT THE TEST&gt;</w:t>
-      </w:r>
-    </w:p>
-    <w:p>
-      <w:r>
-        <w:t xml:space="preserve">&lt;GIVE TESTS DESCRIPTIVE NAMES / NUMBERS TO </w:t>
-      </w:r>
-      <w:r>
-        <w:t>REFER TO LATER&gt;</w:t>
+        <w:t>&lt;DESCRIBE THE CURRENT VERSION OF THE DEVICE TO BE PUBLISHED&gt;</w:t>
+      </w:r>
+    </w:p>
+    <w:p>
+      <w:r>
+        <w:t>&lt;INSERT IMAGE OF DEVICE&gt;</w:t>
+      </w:r>
+    </w:p>
+    <w:p>
+      <w:r>
+        <w:lastRenderedPageBreak/>
+        <w:t>&lt;</w:t>
+      </w:r>
+      <w:r>
+        <w:t>INCLUDE GOALS AND REQUIREMENTS THAT WERE MET AND NOT MET&gt;</w:t>
       </w:r>
     </w:p>
     <w:p>
@@ -4669,110 +4743,49 @@
         <w:pStyle w:val="Heading3"/>
       </w:pPr>
       <w:r>
-        <w:t>&lt;TEST 1&gt;</w:t>
-      </w:r>
-    </w:p>
-    <w:p>
-      <w:r>
-        <w:t>&lt;DESCRIBE THE FIRST TEST, AS EXPLAINED ABOVE&gt;</w:t>
-      </w:r>
-    </w:p>
-    <w:p>
-      <w:pPr>
-        <w:pStyle w:val="Heading2"/>
-      </w:pPr>
-      <w:r>
-        <w:t>Test Results</w:t>
-      </w:r>
-    </w:p>
-    <w:p>
-      <w:r>
-        <w:t>&lt;DESCRIBE THE RESULTS OF EACH TEST. INCLUDE</w:t>
-      </w:r>
-      <w:r>
-        <w:t xml:space="preserve"> RELEVANT IMAGES, DATA, AND FIGURES.&gt;</w:t>
+        <w:t>Physical Component / Enclosure</w:t>
+      </w:r>
+    </w:p>
+    <w:p>
+      <w:r>
+        <w:t>&lt;INSERT DESCRIPTION OF THE PHYSICAL COMPONENTS / ELECTRICAL ENCLOSURE. INCLUDE IMAGES, LINKS TO PARTS, ETC.&gt;</w:t>
+      </w:r>
+    </w:p>
+    <w:p>
+      <w:pPr>
+        <w:pStyle w:val="Heading3"/>
+      </w:pPr>
+      <w:r>
+        <w:t>Electrical Components</w:t>
+      </w:r>
+    </w:p>
+    <w:p>
+      <w:r>
+        <w:t>&lt;INSERT DESCRIPTION OF THE ELECTRICAL COMPONENTS. INCLUDE IMAGES, LINKS TO PARTS, ETC.&gt;</w:t>
+      </w:r>
+    </w:p>
+    <w:p>
+      <w:pPr>
+        <w:pStyle w:val="Heading3"/>
+      </w:pPr>
+      <w:r>
+        <w:t>Code Structure / Function</w:t>
+      </w:r>
+    </w:p>
+    <w:p>
+      <w:r>
+        <w:t>&lt;INSERT DESCRIPTION OF THE CODE STRUCTURE / FUNCTION. LINK TO EXTERNAL LIBRARIES (IF USED)&gt;</w:t>
       </w:r>
     </w:p>
     <w:p>
       <w:pPr>
         <w:pStyle w:val="Heading1"/>
       </w:pPr>
-      <w:bookmarkStart w:id="14" w:name="_Toc169095798"/>
-      <w:r>
-        <w:t xml:space="preserve">Detailed </w:t>
-      </w:r>
-      <w:r>
-        <w:t>Design</w:t>
+      <w:bookmarkStart w:id="14" w:name="_Toc169095799"/>
+      <w:r>
+        <w:t>Opportunities for Improvement</w:t>
       </w:r>
       <w:bookmarkEnd w:id="14"/>
-    </w:p>
-    <w:p>
-      <w:r>
-        <w:t>&lt;DESCRIBE THE CURRENT VERSION OF THE DEVICE TO BE PUBLISHED&gt;</w:t>
-      </w:r>
-    </w:p>
-    <w:p>
-      <w:r>
-        <w:t>&lt;INSERT IMAGE OF DEVICE&gt;</w:t>
-      </w:r>
-    </w:p>
-    <w:p>
-      <w:r>
-        <w:t>&lt;</w:t>
-      </w:r>
-      <w:r>
-        <w:t>INCLUDE GOALS AND REQUIREMENTS THAT WERE MET AND NOT MET&gt;</w:t>
-      </w:r>
-    </w:p>
-    <w:p>
-      <w:pPr>
-        <w:pStyle w:val="Heading3"/>
-      </w:pPr>
-      <w:r>
-        <w:t>Physical Component / Enclosure</w:t>
-      </w:r>
-    </w:p>
-    <w:p>
-      <w:r>
-        <w:t>&lt;INSERT DESCRIPTION OF THE PHYSICAL COMPONENTS / ELECTRICAL ENCLOSURE. INCLUDE IMAGES, LINKS TO PARTS, ETC.&gt;</w:t>
-      </w:r>
-    </w:p>
-    <w:p>
-      <w:pPr>
-        <w:pStyle w:val="Heading3"/>
-      </w:pPr>
-      <w:r>
-        <w:t>Electrical Components</w:t>
-      </w:r>
-    </w:p>
-    <w:p>
-      <w:r>
-        <w:t>&lt;INSERT DESCRIPTION OF THE ELECTRICAL COMPONENTS. INCLUDE IMAGES, LINKS TO PARTS, ETC.&gt;</w:t>
-      </w:r>
-    </w:p>
-    <w:p>
-      <w:pPr>
-        <w:pStyle w:val="Heading3"/>
-      </w:pPr>
-      <w:r>
-        <w:lastRenderedPageBreak/>
-        <w:t>Code Structure / Function</w:t>
-      </w:r>
-    </w:p>
-    <w:p>
-      <w:r>
-        <w:t>&lt;INSERT DESCRIPTION OF THE CODE STRUCTURE / FUNCTION. LINK TO EXTERNAL LIBRARIES (IF USED)&gt;</w:t>
-      </w:r>
-    </w:p>
-    <w:p>
-      <w:pPr>
-        <w:pStyle w:val="Heading1"/>
-      </w:pPr>
-      <w:bookmarkStart w:id="15" w:name="_Toc169095799"/>
-      <w:r>
-        <w:t>Opportunities for Improvement</w:t>
-      </w:r>
-      <w:bookmarkEnd w:id="15"/>
     </w:p>
     <w:p>
       <w:r>
@@ -4848,8 +4861,8 @@
       </w:r>
     </w:p>
     <w:sectPr>
-      <w:headerReference w:type="default" r:id="rId15"/>
-      <w:footerReference w:type="default" r:id="rId16"/>
+      <w:headerReference w:type="default" r:id="rId12"/>
+      <w:footerReference w:type="default" r:id="rId13"/>
       <w:pgSz w:w="12240" w:h="15840"/>
       <w:pgMar w:top="1440" w:right="1440" w:bottom="1440" w:left="1440" w:header="708" w:footer="708" w:gutter="0"/>
       <w:cols w:space="708"/>
@@ -4857,45 +4870,6 @@
     </w:sectPr>
   </w:body>
 </w:document>
-</file>
-
-<file path=word/comments.xml><?xml version="1.0" encoding="utf-8"?>
-<w:comments xmlns:wpc="http://schemas.microsoft.com/office/word/2010/wordprocessingCanvas" xmlns:cx="http://schemas.microsoft.com/office/drawing/2014/chartex" xmlns:cx1="http://schemas.microsoft.com/office/drawing/2015/9/8/chartex" xmlns:cx2="http://schemas.microsoft.com/office/drawing/2015/10/21/chartex" xmlns:cx3="http://schemas.microsoft.com/office/drawing/2016/5/9/chartex" xmlns:cx4="http://schemas.microsoft.com/office/drawing/2016/5/10/chartex" xmlns:cx5="http://schemas.microsoft.com/office/drawing/2016/5/11/chartex" xmlns:cx6="http://schemas.microsoft.com/office/drawing/2016/5/12/chartex" xmlns:cx7="http://schemas.microsoft.com/office/drawing/2016/5/13/chartex" xmlns:cx8="http://schemas.microsoft.com/office/drawing/2016/5/14/chartex" xmlns:mc="http://schemas.openxmlformats.org/markup-compatibility/2006" xmlns:aink="http://schemas.microsoft.com/office/drawing/2016/ink" xmlns:am3d="http://schemas.microsoft.com/office/drawing/2017/model3d" xmlns:o="urn:schemas-microsoft-com:office:office" xmlns:oel="http://schemas.microsoft.com/office/2019/extlst" xmlns:r="http://schemas.openxmlformats.org/officeDocument/2006/relationships" xmlns:m="http://schemas.openxmlformats.org/officeDocument/2006/math" xmlns:v="urn:schemas-microsoft-com:vml" xmlns:wp14="http://schemas.microsoft.com/office/word/2010/wordprocessingDrawing" xmlns:wp="http://schemas.openxmlformats.org/drawingml/2006/wordprocessingDrawing" xmlns:w10="urn:schemas-microsoft-com:office:word" xmlns:w="http://schemas.openxmlformats.org/wordprocessingml/2006/main" xmlns:w14="http://schemas.microsoft.com/office/word/2010/wordml" xmlns:w15="http://schemas.microsoft.com/office/word/2012/wordml" xmlns:w16cex="http://schemas.microsoft.com/office/word/2018/wordml/cex" xmlns:w16cid="http://schemas.microsoft.com/office/word/2016/wordml/cid" xmlns:w16="http://schemas.microsoft.com/office/word/2018/wordml" xmlns:w16du="http://schemas.microsoft.com/office/word/2023/wordml/word16du" xmlns:w16sdtdh="http://schemas.microsoft.com/office/word/2020/wordml/sdtdatahash" xmlns:w16se="http://schemas.microsoft.com/office/word/2015/wordml/symex" xmlns:wpg="http://schemas.microsoft.com/office/word/2010/wordprocessingGroup" xmlns:wpi="http://schemas.microsoft.com/office/word/2010/wordprocessingInk" xmlns:wne="http://schemas.microsoft.com/office/word/2006/wordml" xmlns:wps="http://schemas.microsoft.com/office/word/2010/wordprocessingShape" mc:Ignorable="w14 w15 w16se w16cid w16 w16cex w16sdtdh w16du wp14">
-  <w:comment w:id="5" w:author="Josie Versloot" w:date="2024-07-29T13:47:00Z" w:initials="JV">
-    <w:p>
-      <w:pPr>
-        <w:pStyle w:val="CommentText"/>
-      </w:pPr>
-      <w:r>
-        <w:rPr>
-          <w:rStyle w:val="CommentReference"/>
-        </w:rPr>
-        <w:annotationRef/>
-      </w:r>
-      <w:r>
-        <w:t>Could we add some help text here explaining the difference between each of these? I know it is in the Guide but thinking in case someone is just working through this document</w:t>
-      </w:r>
-    </w:p>
-  </w:comment>
-</w:comments>
-</file>
-
-<file path=word/commentsExtended.xml><?xml version="1.0" encoding="utf-8"?>
-<w15:commentsEx xmlns:wpc="http://schemas.microsoft.com/office/word/2010/wordprocessingCanvas" xmlns:cx="http://schemas.microsoft.com/office/drawing/2014/chartex" xmlns:cx1="http://schemas.microsoft.com/office/drawing/2015/9/8/chartex" xmlns:cx2="http://schemas.microsoft.com/office/drawing/2015/10/21/chartex" xmlns:cx3="http://schemas.microsoft.com/office/drawing/2016/5/9/chartex" xmlns:cx4="http://schemas.microsoft.com/office/drawing/2016/5/10/chartex" xmlns:cx5="http://schemas.microsoft.com/office/drawing/2016/5/11/chartex" xmlns:cx6="http://schemas.microsoft.com/office/drawing/2016/5/12/chartex" xmlns:cx7="http://schemas.microsoft.com/office/drawing/2016/5/13/chartex" xmlns:cx8="http://schemas.microsoft.com/office/drawing/2016/5/14/chartex" xmlns:mc="http://schemas.openxmlformats.org/markup-compatibility/2006" xmlns:aink="http://schemas.microsoft.com/office/drawing/2016/ink" xmlns:am3d="http://schemas.microsoft.com/office/drawing/2017/model3d" xmlns:o="urn:schemas-microsoft-com:office:office" xmlns:oel="http://schemas.microsoft.com/office/2019/extlst" xmlns:r="http://schemas.openxmlformats.org/officeDocument/2006/relationships" xmlns:m="http://schemas.openxmlformats.org/officeDocument/2006/math" xmlns:v="urn:schemas-microsoft-com:vml" xmlns:wp14="http://schemas.microsoft.com/office/word/2010/wordprocessingDrawing" xmlns:wp="http://schemas.openxmlformats.org/drawingml/2006/wordprocessingDrawing" xmlns:w10="urn:schemas-microsoft-com:office:word" xmlns:w="http://schemas.openxmlformats.org/wordprocessingml/2006/main" xmlns:w14="http://schemas.microsoft.com/office/word/2010/wordml" xmlns:w15="http://schemas.microsoft.com/office/word/2012/wordml" xmlns:w16cex="http://schemas.microsoft.com/office/word/2018/wordml/cex" xmlns:w16cid="http://schemas.microsoft.com/office/word/2016/wordml/cid" xmlns:w16="http://schemas.microsoft.com/office/word/2018/wordml" xmlns:w16du="http://schemas.microsoft.com/office/word/2023/wordml/word16du" xmlns:w16sdtdh="http://schemas.microsoft.com/office/word/2020/wordml/sdtdatahash" xmlns:w16se="http://schemas.microsoft.com/office/word/2015/wordml/symex" xmlns:wpg="http://schemas.microsoft.com/office/word/2010/wordprocessingGroup" xmlns:wpi="http://schemas.microsoft.com/office/word/2010/wordprocessingInk" xmlns:wne="http://schemas.microsoft.com/office/word/2006/wordml" xmlns:wps="http://schemas.microsoft.com/office/word/2010/wordprocessingShape" mc:Ignorable="w14 w15 w16se w16cid w16 w16cex w16sdtdh w16du wp14">
-  <w15:commentEx w15:paraId="6310C4EF" w15:done="0"/>
-</w15:commentsEx>
-</file>
-
-<file path=word/commentsExtensible.xml><?xml version="1.0" encoding="utf-8"?>
-<w16cex:commentsExtensible xmlns:wpc="http://schemas.microsoft.com/office/word/2010/wordprocessingCanvas" xmlns:cx="http://schemas.microsoft.com/office/drawing/2014/chartex" xmlns:cx1="http://schemas.microsoft.com/office/drawing/2015/9/8/chartex" xmlns:cx2="http://schemas.microsoft.com/office/drawing/2015/10/21/chartex" xmlns:cx3="http://schemas.microsoft.com/office/drawing/2016/5/9/chartex" xmlns:cx4="http://schemas.microsoft.com/office/drawing/2016/5/10/chartex" xmlns:cx5="http://schemas.microsoft.com/office/drawing/2016/5/11/chartex" xmlns:cx6="http://schemas.microsoft.com/office/drawing/2016/5/12/chartex" xmlns:cx7="http://schemas.microsoft.com/office/drawing/2016/5/13/chartex" xmlns:cx8="http://schemas.microsoft.com/office/drawing/2016/5/14/chartex" xmlns:cr="http://schemas.microsoft.com/office/comments/2020/reactions" xmlns:mc="http://schemas.openxmlformats.org/markup-compatibility/2006" xmlns:aink="http://schemas.microsoft.com/office/drawing/2016/ink" xmlns:am3d="http://schemas.microsoft.com/office/drawing/2017/model3d" xmlns:o="urn:schemas-microsoft-com:office:office" xmlns:oel="http://schemas.microsoft.com/office/2019/extlst" xmlns:r="http://schemas.openxmlformats.org/officeDocument/2006/relationships" xmlns:m="http://schemas.openxmlformats.org/officeDocument/2006/math" xmlns:v="urn:schemas-microsoft-com:vml" xmlns:wp14="http://schemas.microsoft.com/office/word/2010/wordprocessingDrawing" xmlns:wp="http://schemas.openxmlformats.org/drawingml/2006/wordprocessingDrawing" xmlns:w10="urn:schemas-microsoft-com:office:word" xmlns:w="http://schemas.openxmlformats.org/wordprocessingml/2006/main" xmlns:w14="http://schemas.microsoft.com/office/word/2010/wordml" xmlns:w15="http://schemas.microsoft.com/office/word/2012/wordml" xmlns:w16cex="http://schemas.microsoft.com/office/word/2018/wordml/cex" xmlns:w16cid="http://schemas.microsoft.com/office/word/2016/wordml/cid" xmlns:w16="http://schemas.microsoft.com/office/word/2018/wordml" xmlns:w16du="http://schemas.microsoft.com/office/word/2023/wordml/word16du" xmlns:w16sdtdh="http://schemas.microsoft.com/office/word/2020/wordml/sdtdatahash" xmlns:w16se="http://schemas.microsoft.com/office/word/2015/wordml/symex" xmlns:wpg="http://schemas.microsoft.com/office/word/2010/wordprocessingGroup" xmlns:wpi="http://schemas.microsoft.com/office/word/2010/wordprocessingInk" xmlns:wne="http://schemas.microsoft.com/office/word/2006/wordml" xmlns:wps="http://schemas.microsoft.com/office/word/2010/wordprocessingShape" mc:Ignorable="w14 w15 w16se w16cid w16 w16cex w16sdtdh cr w16du wp14">
-  <w16cex:commentExtensible w16cex:durableId="0FEA9D58" w16cex:dateUtc="2024-07-29T16:47:00Z"/>
-</w16cex:commentsExtensible>
-</file>
-
-<file path=word/commentsIds.xml><?xml version="1.0" encoding="utf-8"?>
-<w16cid:commentsIds xmlns:wpc="http://schemas.microsoft.com/office/word/2010/wordprocessingCanvas" xmlns:cx="http://schemas.microsoft.com/office/drawing/2014/chartex" xmlns:cx1="http://schemas.microsoft.com/office/drawing/2015/9/8/chartex" xmlns:cx2="http://schemas.microsoft.com/office/drawing/2015/10/21/chartex" xmlns:cx3="http://schemas.microsoft.com/office/drawing/2016/5/9/chartex" xmlns:cx4="http://schemas.microsoft.com/office/drawing/2016/5/10/chartex" xmlns:cx5="http://schemas.microsoft.com/office/drawing/2016/5/11/chartex" xmlns:cx6="http://schemas.microsoft.com/office/drawing/2016/5/12/chartex" xmlns:cx7="http://schemas.microsoft.com/office/drawing/2016/5/13/chartex" xmlns:cx8="http://schemas.microsoft.com/office/drawing/2016/5/14/chartex" xmlns:mc="http://schemas.openxmlformats.org/markup-compatibility/2006" xmlns:aink="http://schemas.microsoft.com/office/drawing/2016/ink" xmlns:am3d="http://schemas.microsoft.com/office/drawing/2017/model3d" xmlns:o="urn:schemas-microsoft-com:office:office" xmlns:oel="http://schemas.microsoft.com/office/2019/extlst" xmlns:r="http://schemas.openxmlformats.org/officeDocument/2006/relationships" xmlns:m="http://schemas.openxmlformats.org/officeDocument/2006/math" xmlns:v="urn:schemas-microsoft-com:vml" xmlns:wp14="http://schemas.microsoft.com/office/word/2010/wordprocessingDrawing" xmlns:wp="http://schemas.openxmlformats.org/drawingml/2006/wordprocessingDrawing" xmlns:w10="urn:schemas-microsoft-com:office:word" xmlns:w="http://schemas.openxmlformats.org/wordprocessingml/2006/main" xmlns:w14="http://schemas.microsoft.com/office/word/2010/wordml" xmlns:w15="http://schemas.microsoft.com/office/word/2012/wordml" xmlns:w16cex="http://schemas.microsoft.com/office/word/2018/wordml/cex" xmlns:w16cid="http://schemas.microsoft.com/office/word/2016/wordml/cid" xmlns:w16="http://schemas.microsoft.com/office/word/2018/wordml" xmlns:w16du="http://schemas.microsoft.com/office/word/2023/wordml/word16du" xmlns:w16sdtdh="http://schemas.microsoft.com/office/word/2020/wordml/sdtdatahash" xmlns:w16se="http://schemas.microsoft.com/office/word/2015/wordml/symex" xmlns:wpg="http://schemas.microsoft.com/office/word/2010/wordprocessingGroup" xmlns:wpi="http://schemas.microsoft.com/office/word/2010/wordprocessingInk" xmlns:wne="http://schemas.microsoft.com/office/word/2006/wordml" xmlns:wps="http://schemas.microsoft.com/office/word/2010/wordprocessingShape" mc:Ignorable="w14 w15 w16se w16cid w16 w16cex w16sdtdh w16du wp14">
-  <w16cid:commentId w16cid:paraId="6310C4EF" w16cid:durableId="0FEA9D58"/>
-</w16cid:commentsIds>
 </file>
 
 <file path=word/endnotes.xml><?xml version="1.0" encoding="utf-8"?>
@@ -5036,18 +5010,8 @@
         <w:sz w:val="16"/>
         <w:szCs w:val="16"/>
       </w:rPr>
-      <w:t xml:space="preserve">by &lt;AUTHOR&gt; </w:t>
+      <w:t>by &lt;AUTHOR&gt; OR  &lt;</w:t>
     </w:r>
-    <w:proofErr w:type="gramStart"/>
-    <w:r>
-      <w:rPr>
-        <w:color w:val="404040" w:themeColor="text1" w:themeTint="BF"/>
-        <w:sz w:val="16"/>
-        <w:szCs w:val="16"/>
-      </w:rPr>
-      <w:t>OR  &lt;</w:t>
-    </w:r>
-    <w:proofErr w:type="gramEnd"/>
     <w:hyperlink r:id="rId2">
       <w:r>
         <w:rPr>
@@ -5468,7 +5432,6 @@
         </mc:Fallback>
       </mc:AlternateContent>
     </w:r>
-    <w:proofErr w:type="gramStart"/>
     <w:r>
       <w:rPr>
         <w:b/>
@@ -5509,7 +5472,6 @@
       </w:rPr>
       <w:t>Y.Z</w:t>
     </w:r>
-    <w:proofErr w:type="gramEnd"/>
     <w:r>
       <w:rPr>
         <w:b/>
@@ -5729,14 +5691,6 @@
     <w:abstractNumId w:val="0"/>
   </w:num>
 </w:numbering>
-</file>
-
-<file path=word/people.xml><?xml version="1.0" encoding="utf-8"?>
-<w15:people xmlns:wpc="http://schemas.microsoft.com/office/word/2010/wordprocessingCanvas" xmlns:cx="http://schemas.microsoft.com/office/drawing/2014/chartex" xmlns:cx1="http://schemas.microsoft.com/office/drawing/2015/9/8/chartex" xmlns:cx2="http://schemas.microsoft.com/office/drawing/2015/10/21/chartex" xmlns:cx3="http://schemas.microsoft.com/office/drawing/2016/5/9/chartex" xmlns:cx4="http://schemas.microsoft.com/office/drawing/2016/5/10/chartex" xmlns:cx5="http://schemas.microsoft.com/office/drawing/2016/5/11/chartex" xmlns:cx6="http://schemas.microsoft.com/office/drawing/2016/5/12/chartex" xmlns:cx7="http://schemas.microsoft.com/office/drawing/2016/5/13/chartex" xmlns:cx8="http://schemas.microsoft.com/office/drawing/2016/5/14/chartex" xmlns:mc="http://schemas.openxmlformats.org/markup-compatibility/2006" xmlns:aink="http://schemas.microsoft.com/office/drawing/2016/ink" xmlns:am3d="http://schemas.microsoft.com/office/drawing/2017/model3d" xmlns:o="urn:schemas-microsoft-com:office:office" xmlns:oel="http://schemas.microsoft.com/office/2019/extlst" xmlns:r="http://schemas.openxmlformats.org/officeDocument/2006/relationships" xmlns:m="http://schemas.openxmlformats.org/officeDocument/2006/math" xmlns:v="urn:schemas-microsoft-com:vml" xmlns:wp14="http://schemas.microsoft.com/office/word/2010/wordprocessingDrawing" xmlns:wp="http://schemas.openxmlformats.org/drawingml/2006/wordprocessingDrawing" xmlns:w10="urn:schemas-microsoft-com:office:word" xmlns:w="http://schemas.openxmlformats.org/wordprocessingml/2006/main" xmlns:w14="http://schemas.microsoft.com/office/word/2010/wordml" xmlns:w15="http://schemas.microsoft.com/office/word/2012/wordml" xmlns:w16cex="http://schemas.microsoft.com/office/word/2018/wordml/cex" xmlns:w16cid="http://schemas.microsoft.com/office/word/2016/wordml/cid" xmlns:w16="http://schemas.microsoft.com/office/word/2018/wordml" xmlns:w16du="http://schemas.microsoft.com/office/word/2023/wordml/word16du" xmlns:w16sdtdh="http://schemas.microsoft.com/office/word/2020/wordml/sdtdatahash" xmlns:w16se="http://schemas.microsoft.com/office/word/2015/wordml/symex" xmlns:wpg="http://schemas.microsoft.com/office/word/2010/wordprocessingGroup" xmlns:wpi="http://schemas.microsoft.com/office/word/2010/wordprocessingInk" xmlns:wne="http://schemas.microsoft.com/office/word/2006/wordml" xmlns:wps="http://schemas.microsoft.com/office/word/2010/wordprocessingShape" mc:Ignorable="w14 w15 w16se w16cid w16 w16cex w16sdtdh w16du wp14">
-  <w15:person w15:author="Josie Versloot">
-    <w15:presenceInfo w15:providerId="AD" w15:userId="S::josiev@neilsquire.ca::21650351-ceaf-4c5e-acf0-be8276fefc3c"/>
-  </w15:person>
-</w15:people>
 </file>
 
 <file path=word/styles.xml><?xml version="1.0" encoding="utf-8"?>
@@ -6943,6 +6897,18 @@
       <w:szCs w:val="20"/>
     </w:rPr>
   </w:style>
+  <w:style w:type="character" w:styleId="UnresolvedMention">
+    <w:name w:val="Unresolved Mention"/>
+    <w:basedOn w:val="DefaultParagraphFont"/>
+    <w:uiPriority w:val="99"/>
+    <w:semiHidden/>
+    <w:unhideWhenUsed/>
+    <w:rsid w:val="004B2983"/>
+    <w:rPr>
+      <w:color w:val="605E5C"/>
+      <w:shd w:val="clear" w:color="auto" w:fill="E1DFDD"/>
+    </w:rPr>
+  </w:style>
 </w:styles>
 </file>
 
@@ -7242,10 +7208,6 @@
 </file>
 
 <file path=customXml/item1.xml><?xml version="1.0" encoding="utf-8"?>
-<b:Sources xmlns:b="http://schemas.openxmlformats.org/officeDocument/2006/bibliography" xmlns="http://schemas.openxmlformats.org/officeDocument/2006/bibliography" SelectedStyle="\APASixthEditionOfficeOnline.xsl" StyleName="APA" Version="6"/>
-</file>
-
-<file path=customXml/item2.xml><?xml version="1.0" encoding="utf-8"?>
 <ct:contentTypeSchema xmlns:ct="http://schemas.microsoft.com/office/2006/metadata/contentType" xmlns:ma="http://schemas.microsoft.com/office/2006/metadata/properties/metaAttributes" ct:_="" ma:_="" ma:contentTypeName="Document" ma:contentTypeID="0x010100B51EC7ECFAC78D4E8EF6CBAFFF0B3505" ma:contentTypeVersion="18" ma:contentTypeDescription="Create a new document." ma:contentTypeScope="" ma:versionID="c16a8de1b3ad07fcfe40131daee80152">
   <xsd:schema xmlns:xsd="http://www.w3.org/2001/XMLSchema" xmlns:xs="http://www.w3.org/2001/XMLSchema" xmlns:p="http://schemas.microsoft.com/office/2006/metadata/properties" xmlns:ns2="cf9f6c1f-8ad0-4eb8-bb2b-fb0b622a341e" xmlns:ns3="72c39c84-b0a3-45a2-a38c-ff46bb47f11f" targetNamespace="http://schemas.microsoft.com/office/2006/metadata/properties" ma:root="true" ma:fieldsID="85720a748046338a72a4f25fe522aa39" ns2:_="" ns3:_="">
     <xsd:import namespace="cf9f6c1f-8ad0-4eb8-bb2b-fb0b622a341e"/>
@@ -7494,16 +7456,11 @@
 </ct:contentTypeSchema>
 </file>
 
-<file path=customXml/item3.xml><?xml version="1.0" encoding="utf-8"?>
-<?mso-contentType ?>
-<FormTemplates xmlns="http://schemas.microsoft.com/sharepoint/v3/contenttype/forms">
-  <Display>DocumentLibraryForm</Display>
-  <Edit>DocumentLibraryForm</Edit>
-  <New>DocumentLibraryForm</New>
-</FormTemplates>
+<file path=customXml/item2.xml><?xml version="1.0" encoding="utf-8"?>
+<b:Sources xmlns:b="http://schemas.openxmlformats.org/officeDocument/2006/bibliography" xmlns="http://schemas.openxmlformats.org/officeDocument/2006/bibliography" SelectedStyle="\APASixthEditionOfficeOnline.xsl" StyleName="APA" Version="6"/>
 </file>
 
-<file path=customXml/item4.xml><?xml version="1.0" encoding="utf-8"?>
+<file path=customXml/item3.xml><?xml version="1.0" encoding="utf-8"?>
 <p:properties xmlns:p="http://schemas.microsoft.com/office/2006/metadata/properties" xmlns:xsi="http://www.w3.org/2001/XMLSchema-instance" xmlns:pc="http://schemas.microsoft.com/office/infopath/2007/PartnerControls">
   <documentManagement>
     <TaxCatchAll xmlns="72c39c84-b0a3-45a2-a38c-ff46bb47f11f" xsi:nil="true"/>
@@ -7514,15 +7471,16 @@
 </p:properties>
 </file>
 
-<file path=customXml/itemProps1.xml><?xml version="1.0" encoding="utf-8"?>
-<ds:datastoreItem xmlns:ds="http://schemas.openxmlformats.org/officeDocument/2006/customXml" ds:itemID="{13572229-D031-43ED-8F0C-E1EBE9F1AD81}">
-  <ds:schemaRefs>
-    <ds:schemaRef ds:uri="http://schemas.openxmlformats.org/officeDocument/2006/bibliography"/>
-  </ds:schemaRefs>
-</ds:datastoreItem>
+<file path=customXml/item4.xml><?xml version="1.0" encoding="utf-8"?>
+<?mso-contentType ?>
+<FormTemplates xmlns="http://schemas.microsoft.com/sharepoint/v3/contenttype/forms">
+  <Display>DocumentLibraryForm</Display>
+  <Edit>DocumentLibraryForm</Edit>
+  <New>DocumentLibraryForm</New>
+</FormTemplates>
 </file>
 
-<file path=customXml/itemProps2.xml><?xml version="1.0" encoding="utf-8"?>
+<file path=customXml/itemProps1.xml><?xml version="1.0" encoding="utf-8"?>
 <ds:datastoreItem xmlns:ds="http://schemas.openxmlformats.org/officeDocument/2006/customXml" ds:itemID="{419823AE-E6D3-4323-9948-A31C75A92019}">
   <ds:schemaRefs>
     <ds:schemaRef ds:uri="http://schemas.microsoft.com/office/2006/metadata/contentType"/>
@@ -7541,15 +7499,15 @@
 </ds:datastoreItem>
 </file>
 
-<file path=customXml/itemProps3.xml><?xml version="1.0" encoding="utf-8"?>
-<ds:datastoreItem xmlns:ds="http://schemas.openxmlformats.org/officeDocument/2006/customXml" ds:itemID="{6F0D11E1-4A7D-4AF9-A456-A7E3E7138860}">
+<file path=customXml/itemProps2.xml><?xml version="1.0" encoding="utf-8"?>
+<ds:datastoreItem xmlns:ds="http://schemas.openxmlformats.org/officeDocument/2006/customXml" ds:itemID="{13572229-D031-43ED-8F0C-E1EBE9F1AD81}">
   <ds:schemaRefs>
-    <ds:schemaRef ds:uri="http://schemas.microsoft.com/sharepoint/v3/contenttype/forms"/>
+    <ds:schemaRef ds:uri="http://schemas.openxmlformats.org/officeDocument/2006/bibliography"/>
   </ds:schemaRefs>
 </ds:datastoreItem>
 </file>
 
-<file path=customXml/itemProps4.xml><?xml version="1.0" encoding="utf-8"?>
+<file path=customXml/itemProps3.xml><?xml version="1.0" encoding="utf-8"?>
 <ds:datastoreItem xmlns:ds="http://schemas.openxmlformats.org/officeDocument/2006/customXml" ds:itemID="{5B2B891A-58C0-4D69-B3C8-73525E787E48}">
   <ds:schemaRefs>
     <ds:schemaRef ds:uri="http://schemas.microsoft.com/office/2006/metadata/properties"/>
@@ -7558,4 +7516,12 @@
     <ds:schemaRef ds:uri="cf9f6c1f-8ad0-4eb8-bb2b-fb0b622a341e"/>
   </ds:schemaRefs>
 </ds:datastoreItem>
+</file>
+
+<file path=customXml/itemProps4.xml><?xml version="1.0" encoding="utf-8"?>
+<ds:datastoreItem xmlns:ds="http://schemas.openxmlformats.org/officeDocument/2006/customXml" ds:itemID="{6F0D11E1-4A7D-4AF9-A456-A7E3E7138860}">
+  <ds:schemaRefs>
+    <ds:schemaRef ds:uri="http://schemas.microsoft.com/sharepoint/v3/contenttype/forms"/>
+  </ds:schemaRefs>
+</ds:datastoreItem>
 </file>
</xml_diff>